<commit_message>
en teoría el 8 funciona (esperemos que la teoría cumpla)
</commit_message>
<xml_diff>
--- a/docs/Documento Proyecto - Entrega 2.docx
+++ b/docs/Documento Proyecto - Entrega 2.docx
@@ -280,7 +280,7 @@
           <w:noProof/>
         </w:rPr>
         <w:drawing>
-          <wp:inline distT="0" distB="0" distL="0" distR="0" wp14:anchorId="4564302A" wp14:editId="7AB52D2E">
+          <wp:inline distT="0" distB="0" distL="0" distR="0" wp14:anchorId="4564302A" wp14:editId="53C951B7">
             <wp:extent cx="6248400" cy="5911429"/>
             <wp:effectExtent l="0" t="0" r="0" b="0"/>
             <wp:docPr id="33922707" name="drawing">
@@ -441,7 +441,7 @@
           <w:noProof/>
         </w:rPr>
         <w:drawing>
-          <wp:inline distT="0" distB="0" distL="0" distR="0" wp14:anchorId="1FAD4F7B" wp14:editId="5FDE1069">
+          <wp:inline distT="0" distB="0" distL="0" distR="0" wp14:anchorId="1FAD4F7B" wp14:editId="5F6F8189">
             <wp:extent cx="6134100" cy="5334000"/>
             <wp:effectExtent l="0" t="0" r="0" b="0"/>
             <wp:docPr id="1094094148" name="drawing">
@@ -3071,7 +3071,19 @@
           <w:rFonts w:ascii="Aptos" w:eastAsia="Aptos" w:hAnsi="Aptos" w:cs="Aptos"/>
         </w:rPr>
         <w:lastRenderedPageBreak/>
-        <w:t>RF8 - SOLICITAR UN SERVICIO POR PARTE DE UN USUARIO DE SERVICIOS</w:t>
+        <w:t>RF8 - SOLICITAR UN SERVICIO POR PARTE DE UN USUARIO DE SERVIC</w:t>
+      </w:r>
+      <w:r>
+        <w:rPr>
+          <w:rFonts w:ascii="Aptos" w:eastAsia="Aptos" w:hAnsi="Aptos" w:cs="Aptos"/>
+        </w:rPr>
+        <w:tab/>
+      </w:r>
+      <w:r>
+        <w:rPr>
+          <w:rFonts w:ascii="Aptos" w:eastAsia="Aptos" w:hAnsi="Aptos" w:cs="Aptos"/>
+        </w:rPr>
+        <w:t>IOS</w:t>
       </w:r>
     </w:p>
     <w:p>
@@ -13755,10 +13767,11 @@
   <w:style w:type="character" w:default="1" w:styleId="DefaultParagraphFont">
     <w:name w:val="Default Paragraph Font"/>
     <w:uiPriority w:val="1"/>
+    <w:semiHidden/>
     <w:unhideWhenUsed/>
   </w:style>
   <w:style w:type="table" w:default="1" w:styleId="TableNormal">
-    <w:name w:val="Table Normal"/>
+    <w:name w:val="Normal Table"/>
     <w:uiPriority w:val="99"/>
     <w:semiHidden/>
     <w:unhideWhenUsed/>

</xml_diff>